<commit_message>
Fix some word and insert some details for next  update document
</commit_message>
<xml_diff>
--- a/Design&Diagram/EIOM-CH3 Software Requirement Specification-V.1.0.docx
+++ b/Design&Diagram/EIOM-CH3 Software Requirement Specification-V.1.0.docx
@@ -1213,7 +1213,6 @@
               </w:rPr>
               <w:t xml:space="preserve">Transformation of input parameters to output parameters based on a specified algorithm. It describes the functionality of a product. </w:t>
             </w:r>
-            <w:proofErr w:type="spellStart"/>
             <w:r>
               <w:rPr>
                 <w:rFonts w:ascii="Times New Roman" w:eastAsia="Times New Roman" w:hAnsi="Times New Roman" w:cs="Times New Roman"/>
@@ -1221,9 +1220,8 @@
                 <w:sz w:val="24"/>
                 <w:szCs w:val="24"/>
               </w:rPr>
-              <w:t>Uesd</w:t>
+              <w:t>Used</w:t>
             </w:r>
-            <w:proofErr w:type="spellEnd"/>
             <w:r>
               <w:rPr>
                 <w:rFonts w:ascii="Times New Roman" w:eastAsia="Times New Roman" w:hAnsi="Times New Roman" w:cs="Times New Roman"/>
@@ -1597,7 +1595,6 @@
               </w:rPr>
               <w:t xml:space="preserve">Unified Modeling Language. Standardized notation for Modeling design descriptions, </w:t>
             </w:r>
-            <w:proofErr w:type="spellStart"/>
             <w:r>
               <w:rPr>
                 <w:rFonts w:ascii="Times New Roman" w:eastAsia="Times New Roman" w:hAnsi="Times New Roman" w:cs="Times New Roman"/>
@@ -1605,9 +1602,8 @@
                 <w:sz w:val="24"/>
                 <w:szCs w:val="24"/>
               </w:rPr>
-              <w:t>acrchitecture</w:t>
+              <w:t>architecture</w:t>
             </w:r>
-            <w:proofErr w:type="spellEnd"/>
             <w:r>
               <w:rPr>
                 <w:rFonts w:ascii="Times New Roman" w:eastAsia="Times New Roman" w:hAnsi="Times New Roman" w:cs="Times New Roman"/>
@@ -1691,7 +1687,6 @@
               </w:rPr>
               <w:t xml:space="preserve">(1) Concept to describe a system based on usage of system resource by its environment. </w:t>
             </w:r>
-            <w:proofErr w:type="spellStart"/>
             <w:r>
               <w:rPr>
                 <w:rFonts w:ascii="Times New Roman" w:eastAsia="Times New Roman" w:hAnsi="Times New Roman" w:cs="Times New Roman"/>
@@ -1699,9 +1694,8 @@
                 <w:sz w:val="24"/>
                 <w:szCs w:val="24"/>
               </w:rPr>
-              <w:t>Characterizedd</w:t>
+              <w:t>Characterized</w:t>
             </w:r>
-            <w:proofErr w:type="spellEnd"/>
             <w:r>
               <w:rPr>
                 <w:rFonts w:ascii="Times New Roman" w:eastAsia="Times New Roman" w:hAnsi="Times New Roman" w:cs="Times New Roman"/>
@@ -2893,12 +2887,20 @@
         <w:pStyle w:val="2"/>
         <w:ind w:left="720"/>
         <w:rPr>
+          <w:rFonts w:hint="cs"/>
+          <w:highlight w:val="yellow"/>
+        </w:rPr>
+      </w:pPr>
+      <w:r>
+        <w:rPr>
           <w:rFonts w:ascii="Times New Roman" w:hAnsi="Times New Roman" w:cs="Times New Roman"/>
           <w:color w:val="auto"/>
           <w:sz w:val="32"/>
           <w:szCs w:val="32"/>
         </w:rPr>
-      </w:pPr>
+        <w:lastRenderedPageBreak/>
+        <w:t>3.</w:t>
+      </w:r>
       <w:r>
         <w:rPr>
           <w:rFonts w:ascii="Times New Roman" w:hAnsi="Times New Roman" w:cs="Times New Roman"/>
@@ -2906,8 +2908,7 @@
           <w:sz w:val="32"/>
           <w:szCs w:val="32"/>
         </w:rPr>
-        <w:lastRenderedPageBreak/>
-        <w:t>3.</w:t>
+        <w:t>2</w:t>
       </w:r>
       <w:r>
         <w:rPr>
@@ -2916,7 +2917,7 @@
           <w:sz w:val="32"/>
           <w:szCs w:val="32"/>
         </w:rPr>
-        <w:t>2</w:t>
+        <w:t xml:space="preserve"> </w:t>
       </w:r>
       <w:r>
         <w:rPr>
@@ -2925,7 +2926,7 @@
           <w:sz w:val="32"/>
           <w:szCs w:val="32"/>
         </w:rPr>
-        <w:t xml:space="preserve"> </w:t>
+        <w:t xml:space="preserve">Software </w:t>
       </w:r>
       <w:r>
         <w:rPr>
@@ -2934,7 +2935,7 @@
           <w:sz w:val="32"/>
           <w:szCs w:val="32"/>
         </w:rPr>
-        <w:t xml:space="preserve">Software </w:t>
+        <w:t>Requirement Specification</w:t>
       </w:r>
       <w:r>
         <w:rPr>
@@ -2943,7 +2944,33 @@
           <w:sz w:val="32"/>
           <w:szCs w:val="32"/>
         </w:rPr>
-        <w:t>Requirement Specification</w:t>
+        <w:br/>
+      </w:r>
+    </w:p>
+    <w:p>
+      <w:pPr>
+        <w:pStyle w:val="2"/>
+        <w:ind w:left="720"/>
+        <w:rPr>
+          <w:rFonts w:ascii="Times New Roman" w:hAnsi="Times New Roman" w:cstheme="minorBidi"/>
+          <w:color w:val="FF0000"/>
+          <w:sz w:val="32"/>
+          <w:szCs w:val="32"/>
+        </w:rPr>
+      </w:pPr>
+      <w:r>
+        <w:rPr>
+          <w:rFonts w:hint="cs"/>
+          <w:highlight w:val="yellow"/>
+          <w:cs/>
+        </w:rPr>
+        <w:t>รอไกด์ และ เพิ่ม</w:t>
+      </w:r>
+      <w:r>
+        <w:rPr>
+          <w:highlight w:val="yellow"/>
+        </w:rPr>
+        <w:t xml:space="preserve"> SRS</w:t>
       </w:r>
     </w:p>
     <w:p>
@@ -3788,22 +3815,8 @@
           <w:szCs w:val="24"/>
         </w:rPr>
       </w:pPr>
-    </w:p>
-    <w:p>
-      <w:pPr>
-        <w:rPr>
-          <w:sz w:val="24"/>
-          <w:szCs w:val="24"/>
-        </w:rPr>
-      </w:pPr>
-    </w:p>
-    <w:p>
-      <w:pPr>
-        <w:rPr>
-          <w:sz w:val="24"/>
-          <w:szCs w:val="24"/>
-        </w:rPr>
-      </w:pPr>
+      <w:bookmarkStart w:id="1" w:name="_GoBack"/>
+      <w:bookmarkEnd w:id="1"/>
     </w:p>
     <w:p>
       <w:pPr>
@@ -10207,8 +10220,6 @@
           <w:szCs w:val="24"/>
         </w:rPr>
       </w:pPr>
-      <w:bookmarkStart w:id="1" w:name="_GoBack"/>
-      <w:bookmarkEnd w:id="1"/>
     </w:p>
     <w:sectPr>
       <w:pgSz w:w="11906" w:h="16838"/>
@@ -11644,7 +11655,6 @@
   <w:style w:type="character" w:default="1" w:styleId="a0">
     <w:name w:val="Default Paragraph Font"/>
     <w:uiPriority w:val="1"/>
-    <w:semiHidden/>
     <w:unhideWhenUsed/>
   </w:style>
   <w:style w:type="table" w:default="1" w:styleId="a1">
@@ -11952,7 +11962,6 @@
   <w:style w:type="character" w:default="1" w:styleId="a0">
     <w:name w:val="Default Paragraph Font"/>
     <w:uiPriority w:val="1"/>
-    <w:semiHidden/>
     <w:unhideWhenUsed/>
   </w:style>
   <w:style w:type="table" w:default="1" w:styleId="a1">

</xml_diff>